<commit_message>
commit del 7 luglio 2016
</commit_message>
<xml_diff>
--- a/Inspirations.docx
+++ b/Inspirations.docx
@@ -24,16 +24,35 @@
       <w:r>
         <w:t xml:space="preserve"> </w:t>
       </w:r>
-      <w:bookmarkStart w:id="0" w:name="_GoBack"/>
-      <w:bookmarkEnd w:id="0"/>
     </w:p>
     <w:p>
-      <w:hyperlink r:id="rId5" w:history="1">
+      <w:hyperlink r:id="rId5" w:anchor="slide-14" w:history="1">
         <w:r>
           <w:rPr>
             <w:rStyle w:val="Collegamentoipertestuale"/>
           </w:rPr>
           <w:t>http://www.refinery29.com/best-pizza-nyc#slide-14</w:t>
+        </w:r>
+      </w:hyperlink>
+      <w:r>
+        <w:t xml:space="preserve"> </w:t>
+      </w:r>
+    </w:p>
+    <w:p>
+      <w:hyperlink r:id="rId6" w:history="1">
+        <w:r>
+          <w:rPr>
+            <w:rStyle w:val="Collegamentoipertestuale"/>
+          </w:rPr>
+          <w:t>https://www.thebestdesigns.com/designs/327-creative-stu</w:t>
+        </w:r>
+        <w:bookmarkStart w:id="0" w:name="_GoBack"/>
+        <w:bookmarkEnd w:id="0"/>
+        <w:r>
+          <w:rPr>
+            <w:rStyle w:val="Collegamentoipertestuale"/>
+          </w:rPr>
+          <w:t>dio</w:t>
         </w:r>
       </w:hyperlink>
       <w:r>
@@ -173,6 +192,7 @@
     <w:lsdException w:name="HTML Sample" w:semiHidden="1" w:unhideWhenUsed="1"/>
     <w:lsdException w:name="HTML Typewriter" w:semiHidden="1" w:unhideWhenUsed="1"/>
     <w:lsdException w:name="HTML Variable" w:semiHidden="1" w:unhideWhenUsed="1"/>
+    <w:lsdException w:name="Normal Table" w:semiHidden="1" w:unhideWhenUsed="1"/>
     <w:lsdException w:name="annotation subject" w:semiHidden="1" w:unhideWhenUsed="1"/>
     <w:lsdException w:name="No List" w:semiHidden="1" w:unhideWhenUsed="1"/>
     <w:lsdException w:name="Outline List 1" w:semiHidden="1" w:unhideWhenUsed="1"/>
@@ -219,8 +239,10 @@
     <w:lsdException w:name="Table Subtle 2" w:semiHidden="1" w:unhideWhenUsed="1"/>
     <w:lsdException w:name="Table Web 1" w:semiHidden="1" w:unhideWhenUsed="1"/>
     <w:lsdException w:name="Table Web 2" w:semiHidden="1" w:unhideWhenUsed="1"/>
+    <w:lsdException w:name="Table Web 3" w:semiHidden="1" w:unhideWhenUsed="1"/>
     <w:lsdException w:name="Balloon Text" w:semiHidden="1" w:unhideWhenUsed="1"/>
     <w:lsdException w:name="Table Grid" w:uiPriority="39"/>
+    <w:lsdException w:name="Table Theme" w:semiHidden="1" w:unhideWhenUsed="1"/>
     <w:lsdException w:name="Placeholder Text" w:semiHidden="1"/>
     <w:lsdException w:name="No Spacing" w:uiPriority="1" w:qFormat="1"/>
     <w:lsdException w:name="Light Shading" w:uiPriority="60"/>
@@ -480,6 +502,18 @@
       <w:u w:val="single"/>
     </w:rPr>
   </w:style>
+  <w:style w:type="character" w:styleId="Collegamentovisitato">
+    <w:name w:val="FollowedHyperlink"/>
+    <w:basedOn w:val="Carpredefinitoparagrafo"/>
+    <w:uiPriority w:val="99"/>
+    <w:semiHidden/>
+    <w:unhideWhenUsed/>
+    <w:rsid w:val="00E55920"/>
+    <w:rPr>
+      <w:color w:val="954F72" w:themeColor="followedHyperlink"/>
+      <w:u w:val="single"/>
+    </w:rPr>
+  </w:style>
 </w:styles>
 </file>
 

</xml_diff>